<commit_message>
after adding databasev1.0 documentation
</commit_message>
<xml_diff>
--- a/documentation/project2.docx
+++ b/documentation/project2.docx
@@ -78,21 +78,7 @@
           <w:b/>
           <w:bCs/>
         </w:rPr>
-        <w:t xml:space="preserve">Students </w:t>
-      </w:r>
-      <w:r>
-        <w:rPr>
-          <w:b/>
-          <w:bCs/>
-        </w:rPr>
-        <w:t>Or Researchers</w:t>
-      </w:r>
-      <w:r>
-        <w:rPr>
-          <w:b/>
-          <w:bCs/>
-        </w:rPr>
-        <w:t>:</w:t>
+        <w:t>Students Or Researchers:</w:t>
       </w:r>
     </w:p>
     <w:p>
@@ -122,71 +108,47 @@
       </w:pPr>
       <w:r>
         <w:rPr/>
-        <w:t>-Students must submit-below_</w:t>
-      </w:r>
-      <w:r>
-        <w:rPr/>
-        <w:t>infor-</w:t>
-      </w:r>
-      <w:r>
-        <w:rPr/>
-        <w:t>to make an account.</w:t>
-      </w:r>
-    </w:p>
-    <w:p>
-      <w:pPr>
-        <w:pStyle w:val="Normal"/>
-        <w:rPr/>
-      </w:pPr>
-      <w:r>
-        <w:rPr/>
-        <w:t xml:space="preserve">-- </w:t>
-      </w:r>
-      <w:r>
-        <w:rPr/>
-        <w:t>Student school email ( here we are able to extract the student number ).</w:t>
-      </w:r>
-    </w:p>
-    <w:p>
-      <w:pPr>
-        <w:pStyle w:val="Normal"/>
-        <w:rPr/>
-      </w:pPr>
-      <w:r>
-        <w:rPr/>
-        <w:t xml:space="preserve">-- </w:t>
-      </w:r>
-      <w:r>
-        <w:rPr/>
-        <w:t>Cell phone number.</w:t>
-      </w:r>
-    </w:p>
-    <w:p>
-      <w:pPr>
-        <w:pStyle w:val="Normal"/>
-        <w:rPr/>
-      </w:pPr>
-      <w:r>
-        <w:rPr/>
-        <w:t xml:space="preserve">-- </w:t>
-      </w:r>
-      <w:r>
-        <w:rPr/>
-        <w:t>Name and last name..</w:t>
-      </w:r>
-    </w:p>
-    <w:p>
-      <w:pPr>
-        <w:pStyle w:val="Normal"/>
-        <w:rPr/>
-      </w:pPr>
-      <w:r>
-        <w:rPr/>
-        <w:t xml:space="preserve">-- </w:t>
-      </w:r>
-      <w:r>
-        <w:rPr/>
-        <w:t>students year(only currebt studebt are allowed)</w:t>
+        <w:t>-Students must submit-below_infor-to make an account.</w:t>
+      </w:r>
+    </w:p>
+    <w:p>
+      <w:pPr>
+        <w:pStyle w:val="Normal"/>
+        <w:rPr/>
+      </w:pPr>
+      <w:r>
+        <w:rPr/>
+        <w:t>-- Student school email ( here we are able to extract the student number ).</w:t>
+      </w:r>
+    </w:p>
+    <w:p>
+      <w:pPr>
+        <w:pStyle w:val="Normal"/>
+        <w:rPr/>
+      </w:pPr>
+      <w:r>
+        <w:rPr/>
+        <w:t>-- Cell phone number.</w:t>
+      </w:r>
+    </w:p>
+    <w:p>
+      <w:pPr>
+        <w:pStyle w:val="Normal"/>
+        <w:rPr/>
+      </w:pPr>
+      <w:r>
+        <w:rPr/>
+        <w:t>-- Name and last name..</w:t>
+      </w:r>
+    </w:p>
+    <w:p>
+      <w:pPr>
+        <w:pStyle w:val="Normal"/>
+        <w:rPr/>
+      </w:pPr>
+      <w:r>
+        <w:rPr/>
+        <w:t>-- students year(only currebt studebt are allowed)</w:t>
       </w:r>
     </w:p>
     <w:p>
@@ -236,85 +198,75 @@
       </w:pPr>
       <w:r>
         <w:rPr/>
+        <w:t xml:space="preserve">- maybe a comment thingy so that other people are able to comment. </w:t>
+      </w:r>
+    </w:p>
+    <w:p>
+      <w:pPr>
+        <w:pStyle w:val="Normal"/>
+        <w:rPr/>
+      </w:pPr>
+      <w:r>
+        <w:rPr/>
+        <w:t>- they don’t have to make an account, they just have to enter their email, after that, the log in to see all the projects.</w:t>
+      </w:r>
+    </w:p>
+    <w:p>
+      <w:pPr>
+        <w:pStyle w:val="Normal"/>
+        <w:rPr/>
+      </w:pPr>
+      <w:r>
+        <w:rPr/>
+        <w:t>- the can see the projects page(this page has information about the websites)</w:t>
+      </w:r>
+    </w:p>
+    <w:p>
+      <w:pPr>
+        <w:pStyle w:val="Normal"/>
+        <w:rPr/>
+      </w:pPr>
+      <w:r>
+        <w:rPr/>
+        <w:t>- be able to comment.</w:t>
+      </w:r>
+    </w:p>
+    <w:p>
+      <w:pPr>
+        <w:pStyle w:val="Normal"/>
+        <w:rPr/>
+      </w:pPr>
+      <w:r>
+        <w:rPr/>
+        <w:t>- DK: be able to search projects or students names to find all the project under that student or name.</w:t>
+      </w:r>
+    </w:p>
+    <w:p>
+      <w:pPr>
+        <w:pStyle w:val="Normal"/>
+        <w:rPr/>
+      </w:pPr>
+      <w:r>
+        <w:rPr/>
+        <w:t>- Ayanda – when the public-users clicks on the project, its will show them information about the project and the students that made the project.</w:t>
+      </w:r>
+    </w:p>
+    <w:p>
+      <w:pPr>
+        <w:pStyle w:val="Normal"/>
+        <w:rPr/>
+      </w:pPr>
+      <w:r>
+        <w:rPr>
+          <w:u w:val="single"/>
+        </w:rPr>
         <w:t xml:space="preserve">- </w:t>
       </w:r>
       <w:r>
-        <w:rPr/>
-        <w:t>m</w:t>
-      </w:r>
-      <w:r>
-        <w:rPr/>
-        <w:t xml:space="preserve">aybe a comment thingy so that other people are able to comment. </w:t>
-      </w:r>
-    </w:p>
-    <w:p>
-      <w:pPr>
-        <w:pStyle w:val="Normal"/>
-        <w:rPr/>
-      </w:pPr>
-      <w:r>
-        <w:rPr/>
-        <w:t xml:space="preserve">- </w:t>
-      </w:r>
-      <w:r>
-        <w:rPr/>
-        <w:t>they don’t have to make an account, they just have to enter their email, after that, the log in to see all the projects.</w:t>
-      </w:r>
-    </w:p>
-    <w:p>
-      <w:pPr>
-        <w:pStyle w:val="Normal"/>
-        <w:rPr/>
-      </w:pPr>
-      <w:r>
-        <w:rPr/>
-        <w:t xml:space="preserve">- </w:t>
-      </w:r>
-      <w:r>
-        <w:rPr/>
-        <w:t>the can see the projects page(this page has information about the websites)</w:t>
-      </w:r>
-    </w:p>
-    <w:p>
-      <w:pPr>
-        <w:pStyle w:val="Normal"/>
-        <w:rPr/>
-      </w:pPr>
-      <w:r>
-        <w:rPr/>
-        <w:t xml:space="preserve">- </w:t>
-      </w:r>
-      <w:r>
-        <w:rPr/>
-        <w:t>be able to comment.</w:t>
-      </w:r>
-    </w:p>
-    <w:p>
-      <w:pPr>
-        <w:pStyle w:val="Normal"/>
-        <w:rPr/>
-      </w:pPr>
-      <w:r>
-        <w:rPr/>
-        <w:t>- DK:</w:t>
-      </w:r>
-      <w:r>
-        <w:rPr/>
-        <w:t xml:space="preserve"> </w:t>
-      </w:r>
-      <w:r>
-        <w:rPr/>
-        <w:t>be able to search projects or students names to find all the project under that student or name.</w:t>
-      </w:r>
-    </w:p>
-    <w:p>
-      <w:pPr>
-        <w:pStyle w:val="Normal"/>
-        <w:rPr/>
-      </w:pPr>
-      <w:r>
-        <w:rPr/>
-        <w:t>- Ayanda – when the public-users clicks on the project, its will show them information about the project and the students that made the project.</w:t>
+        <w:rPr>
+          <w:u w:val="single"/>
+        </w:rPr>
+        <w:t>what if somsone uses another person’s email to log in and comment sheet or does bad things?</w:t>
       </w:r>
       <w:r>
         <w:rPr/>
@@ -453,31 +405,7 @@
       </w:pPr>
       <w:r>
         <w:rPr/>
-        <w:t>- Add a</w:t>
-      </w:r>
-      <w:r>
-        <w:rPr/>
-        <w:t>n</w:t>
-      </w:r>
-      <w:r>
-        <w:rPr/>
-        <w:t xml:space="preserve"> external link to the project, so that if the project is completed, public users can </w:t>
-      </w:r>
-      <w:r>
-        <w:rPr/>
-        <w:t>click on the link</w:t>
-      </w:r>
-      <w:r>
-        <w:rPr/>
-        <w:t xml:space="preserve"> </w:t>
-      </w:r>
-      <w:r>
-        <w:rPr/>
-        <w:t>and see, or play or try the working project</w:t>
-      </w:r>
-      <w:r>
-        <w:rPr/>
-        <w:t>.</w:t>
+        <w:t>- Add an external link to the project, so that if the project is completed, public users can click on the link and see, or play or try the working project.</w:t>
       </w:r>
     </w:p>
     <w:p>
@@ -514,11 +442,7 @@
     <w:p>
       <w:pPr>
         <w:pStyle w:val="Normal"/>
-        <w:rPr>
-          <w:b w:val="false"/>
-          <w:b w:val="false"/>
-          <w:bCs w:val="false"/>
-        </w:rPr>
+        <w:rPr/>
       </w:pPr>
       <w:r>
         <w:rPr>
@@ -531,48 +455,66 @@
     <w:p>
       <w:pPr>
         <w:pStyle w:val="Normal"/>
-        <w:rPr/>
-      </w:pPr>
-      <w:r>
-        <w:rPr>
-          <w:b w:val="false"/>
-          <w:bCs w:val="false"/>
-        </w:rPr>
-        <w:t xml:space="preserve">Students table: </w:t>
-      </w:r>
-      <w:r>
-        <w:rPr>
-          <w:b w:val="false"/>
-          <w:bCs w:val="false"/>
-        </w:rPr>
-        <w:t xml:space="preserve">student-number, firstname, lastname, school-email, </w:t>
-      </w:r>
-      <w:r>
-        <w:rPr>
-          <w:b w:val="false"/>
-          <w:bCs w:val="false"/>
-        </w:rPr>
-        <w:t>current year and depart*</w:t>
-      </w:r>
-    </w:p>
-    <w:p>
-      <w:pPr>
-        <w:pStyle w:val="Normal"/>
-        <w:rPr/>
-      </w:pPr>
-      <w:r>
-        <w:rPr>
-          <w:b w:val="false"/>
-          <w:bCs w:val="false"/>
-        </w:rPr>
-        <w:t xml:space="preserve">Projects table : </w:t>
-      </w:r>
-      <w:r>
-        <w:rPr>
-          <w:b w:val="false"/>
-          <w:bCs w:val="false"/>
-        </w:rPr>
-        <w:t>id, name, project-leader, type, problem the project is solving, links to online sites to access the project.</w:t>
+        <w:rPr>
+          <w:b w:val="false"/>
+          <w:b w:val="false"/>
+          <w:bCs w:val="false"/>
+        </w:rPr>
+      </w:pPr>
+      <w:r>
+        <w:rPr/>
+      </w:r>
+    </w:p>
+    <w:p>
+      <w:pPr>
+        <w:pStyle w:val="Normal"/>
+        <w:rPr/>
+      </w:pPr>
+      <w:r>
+        <w:rPr>
+          <w:b w:val="false"/>
+          <w:bCs w:val="false"/>
+        </w:rPr>
+        <w:t>Students table: student-number, firstname, lastname, school-email, current year and depart*</w:t>
+      </w:r>
+    </w:p>
+    <w:p>
+      <w:pPr>
+        <w:pStyle w:val="Normal"/>
+        <w:rPr>
+          <w:b w:val="false"/>
+          <w:b w:val="false"/>
+          <w:bCs w:val="false"/>
+        </w:rPr>
+      </w:pPr>
+      <w:r>
+        <w:rPr/>
+      </w:r>
+    </w:p>
+    <w:p>
+      <w:pPr>
+        <w:pStyle w:val="Normal"/>
+        <w:rPr/>
+      </w:pPr>
+      <w:r>
+        <w:rPr>
+          <w:b w:val="false"/>
+          <w:bCs w:val="false"/>
+        </w:rPr>
+        <w:t>Projects table : id, name, project-leader, type, problem the project is solving, links to online sites to access the project.</w:t>
+      </w:r>
+    </w:p>
+    <w:p>
+      <w:pPr>
+        <w:pStyle w:val="Normal"/>
+        <w:rPr>
+          <w:b w:val="false"/>
+          <w:b w:val="false"/>
+          <w:bCs w:val="false"/>
+        </w:rPr>
+      </w:pPr>
+      <w:r>
+        <w:rPr/>
       </w:r>
     </w:p>
     <w:p>
@@ -621,6 +563,7 @@
       <w:rPr>
         <w:rFonts w:ascii="Liberation Serif" w:hAnsi="Liberation Serif" w:eastAsia="Noto Sans CJK SC" w:cs="Lohit Devanagari"/>
         <w:kern w:val="2"/>
+        <w:sz w:val="20"/>
         <w:szCs w:val="24"/>
         <w:lang w:val="en-ZA" w:eastAsia="zh-CN" w:bidi="hi-IN"/>
       </w:rPr>

</xml_diff>